<commit_message>
Revised version, sent to HR
Added bio and updated some fields.  Sent to Robyn McCarville
</commit_message>
<xml_diff>
--- a/R-Class-START-Form.docx
+++ b/R-Class-START-Form.docx
@@ -375,30 +375,14 @@
           <w:sz w:val="18"/>
           <w:szCs w:val="18"/>
         </w:rPr>
-        <w:t>date</w:t>
-      </w:r>
-      <w:proofErr w:type="gramStart"/>
-      <w:r>
-        <w:rPr>
-          <w:sz w:val="18"/>
-          <w:szCs w:val="18"/>
-        </w:rPr>
-        <w:t>:_</w:t>
-      </w:r>
-      <w:proofErr w:type="gramEnd"/>
-      <w:r>
-        <w:rPr>
-          <w:sz w:val="18"/>
-          <w:szCs w:val="18"/>
-        </w:rPr>
-        <w:t>__</w:t>
-      </w:r>
-      <w:r>
-        <w:rPr>
-          <w:sz w:val="18"/>
-          <w:szCs w:val="18"/>
-        </w:rPr>
-        <w:t>March</w:t>
+        <w:t>date:___</w:t>
+      </w:r>
+      <w:r>
+        <w:rPr>
+          <w:sz w:val="18"/>
+          <w:szCs w:val="18"/>
+        </w:rPr>
+        <w:t>April</w:t>
       </w:r>
       <w:proofErr w:type="spellEnd"/>
       <w:r>
@@ -406,7 +390,16 @@
           <w:sz w:val="18"/>
           <w:szCs w:val="18"/>
         </w:rPr>
-        <w:t xml:space="preserve"> 30, 2016</w:t>
+        <w:t xml:space="preserve"> 1</w:t>
+      </w:r>
+      <w:bookmarkStart w:id="0" w:name="_GoBack"/>
+      <w:bookmarkEnd w:id="0"/>
+      <w:r>
+        <w:rPr>
+          <w:sz w:val="18"/>
+          <w:szCs w:val="18"/>
+        </w:rPr>
+        <w:t>, 2016</w:t>
       </w:r>
       <w:r>
         <w:rPr>
@@ -957,7 +950,7 @@
                 <w:sz w:val="18"/>
                 <w:szCs w:val="18"/>
               </w:rPr>
-              <w:t xml:space="preserve"> 25</w:t>
+              <w:t xml:space="preserve"> 21</w:t>
             </w:r>
             <w:r>
               <w:rPr>
@@ -1244,7 +1237,21 @@
                 <w:sz w:val="18"/>
                 <w:szCs w:val="18"/>
               </w:rPr>
-              <w:t>Training Form Completed?       ________Yes       __________No        _________N/A</w:t>
+              <w:t>Training Form Completed?       ________Yes       __________No        _____</w:t>
+            </w:r>
+            <w:r>
+              <w:rPr>
+                <w:sz w:val="18"/>
+                <w:szCs w:val="18"/>
+              </w:rPr>
+              <w:t>X</w:t>
+            </w:r>
+            <w:r>
+              <w:rPr>
+                <w:sz w:val="18"/>
+                <w:szCs w:val="18"/>
+              </w:rPr>
+              <w:t>____N/A</w:t>
             </w:r>
           </w:p>
           <w:p>
@@ -2084,8 +2091,6 @@
         </w:rPr>
         <w:t>Beside heavy use outside of EPA, R, the free and open source statistical program, is an emerging standard within the Agency for statistical computing and analysis.  This is driven by a pair of factors: 1) It is very powerful; 2) It is free, which is something the Agency can still afford.  This three hour class will provide attendees with an understanding of what R is, what it does, and some basics of how to use it and arrange for installation on EPA computers.  This class is targeted at those new to R or beginning with R.  If sufficient interest warrants additional classes, other skill levels may be offered as well.</w:t>
       </w:r>
-      <w:bookmarkStart w:id="0" w:name="_GoBack"/>
-      <w:bookmarkEnd w:id="0"/>
     </w:p>
     <w:p>
       <w:pPr>
@@ -2166,6 +2171,30 @@
           <w:szCs w:val="18"/>
         </w:rPr>
       </w:pPr>
+      <w:r>
+        <w:rPr>
+          <w:b/>
+          <w:sz w:val="18"/>
+          <w:szCs w:val="18"/>
+        </w:rPr>
+        <w:t xml:space="preserve">Jeff Hollister is a Ph.D. research ecologist at EPA's ORD laboratory in Narragansett, Rhode Island (Atlantic Ecology Division). He has nearly 15 years </w:t>
+      </w:r>
+      <w:r>
+        <w:rPr>
+          <w:b/>
+          <w:sz w:val="18"/>
+          <w:szCs w:val="18"/>
+        </w:rPr>
+        <w:t xml:space="preserve">of </w:t>
+      </w:r>
+      <w:r>
+        <w:rPr>
+          <w:b/>
+          <w:sz w:val="18"/>
+          <w:szCs w:val="18"/>
+        </w:rPr>
+        <w:t>experience using R in the analysis of environmental and ecological data. His current research focus is on how nutrients drive risk of cyanobacterial blooms in lakes and ponds. A unifying theme to his research is using Open Science (Open Access, Open Source, and Open Data) to benefit environmental science</w:t>
+      </w:r>
     </w:p>
     <w:p>
       <w:pPr>
@@ -2563,6 +2592,50 @@
     <w:lsdException w:name="Strong" w:qFormat="1"/>
     <w:lsdException w:name="Emphasis" w:qFormat="1"/>
     <w:lsdException w:name="Normal (Web)" w:uiPriority="99"/>
+    <w:lsdException w:name="Normal Table" w:semiHidden="1" w:unhideWhenUsed="1"/>
+    <w:lsdException w:name="Table Simple 1" w:semiHidden="1" w:unhideWhenUsed="1"/>
+    <w:lsdException w:name="Table Simple 2" w:semiHidden="1" w:unhideWhenUsed="1"/>
+    <w:lsdException w:name="Table Simple 3" w:semiHidden="1" w:unhideWhenUsed="1"/>
+    <w:lsdException w:name="Table Classic 1" w:semiHidden="1" w:unhideWhenUsed="1"/>
+    <w:lsdException w:name="Table Classic 2" w:semiHidden="1" w:unhideWhenUsed="1"/>
+    <w:lsdException w:name="Table Classic 3" w:semiHidden="1" w:unhideWhenUsed="1"/>
+    <w:lsdException w:name="Table Classic 4" w:semiHidden="1" w:unhideWhenUsed="1"/>
+    <w:lsdException w:name="Table Colorful 1" w:semiHidden="1" w:unhideWhenUsed="1"/>
+    <w:lsdException w:name="Table Colorful 2" w:semiHidden="1" w:unhideWhenUsed="1"/>
+    <w:lsdException w:name="Table Colorful 3" w:semiHidden="1" w:unhideWhenUsed="1"/>
+    <w:lsdException w:name="Table Columns 1" w:semiHidden="1" w:unhideWhenUsed="1"/>
+    <w:lsdException w:name="Table Columns 2" w:semiHidden="1" w:unhideWhenUsed="1"/>
+    <w:lsdException w:name="Table Columns 3" w:semiHidden="1" w:unhideWhenUsed="1"/>
+    <w:lsdException w:name="Table Columns 4" w:semiHidden="1" w:unhideWhenUsed="1"/>
+    <w:lsdException w:name="Table Columns 5" w:semiHidden="1" w:unhideWhenUsed="1"/>
+    <w:lsdException w:name="Table Grid 1" w:semiHidden="1" w:unhideWhenUsed="1"/>
+    <w:lsdException w:name="Table Grid 2" w:semiHidden="1" w:unhideWhenUsed="1"/>
+    <w:lsdException w:name="Table Grid 3" w:semiHidden="1" w:unhideWhenUsed="1"/>
+    <w:lsdException w:name="Table Grid 4" w:semiHidden="1" w:unhideWhenUsed="1"/>
+    <w:lsdException w:name="Table Grid 5" w:semiHidden="1" w:unhideWhenUsed="1"/>
+    <w:lsdException w:name="Table Grid 6" w:semiHidden="1" w:unhideWhenUsed="1"/>
+    <w:lsdException w:name="Table Grid 7" w:semiHidden="1" w:unhideWhenUsed="1"/>
+    <w:lsdException w:name="Table Grid 8" w:semiHidden="1" w:unhideWhenUsed="1"/>
+    <w:lsdException w:name="Table List 1" w:semiHidden="1" w:unhideWhenUsed="1"/>
+    <w:lsdException w:name="Table List 2" w:semiHidden="1" w:unhideWhenUsed="1"/>
+    <w:lsdException w:name="Table List 3" w:semiHidden="1" w:unhideWhenUsed="1"/>
+    <w:lsdException w:name="Table List 4" w:semiHidden="1" w:unhideWhenUsed="1"/>
+    <w:lsdException w:name="Table List 5" w:semiHidden="1" w:unhideWhenUsed="1"/>
+    <w:lsdException w:name="Table List 6" w:semiHidden="1" w:unhideWhenUsed="1"/>
+    <w:lsdException w:name="Table List 7" w:semiHidden="1" w:unhideWhenUsed="1"/>
+    <w:lsdException w:name="Table List 8" w:semiHidden="1" w:unhideWhenUsed="1"/>
+    <w:lsdException w:name="Table 3D effects 1" w:semiHidden="1" w:unhideWhenUsed="1"/>
+    <w:lsdException w:name="Table 3D effects 2" w:semiHidden="1" w:unhideWhenUsed="1"/>
+    <w:lsdException w:name="Table 3D effects 3" w:semiHidden="1" w:unhideWhenUsed="1"/>
+    <w:lsdException w:name="Table Contemporary" w:semiHidden="1" w:unhideWhenUsed="1"/>
+    <w:lsdException w:name="Table Elegant" w:semiHidden="1" w:unhideWhenUsed="1"/>
+    <w:lsdException w:name="Table Professional" w:semiHidden="1" w:unhideWhenUsed="1"/>
+    <w:lsdException w:name="Table Subtle 1" w:semiHidden="1" w:unhideWhenUsed="1"/>
+    <w:lsdException w:name="Table Subtle 2" w:semiHidden="1" w:unhideWhenUsed="1"/>
+    <w:lsdException w:name="Table Web 1" w:semiHidden="1" w:unhideWhenUsed="1"/>
+    <w:lsdException w:name="Table Web 2" w:semiHidden="1" w:unhideWhenUsed="1"/>
+    <w:lsdException w:name="Table Web 3" w:semiHidden="1" w:unhideWhenUsed="1"/>
+    <w:lsdException w:name="Table Theme" w:semiHidden="1" w:unhideWhenUsed="1"/>
     <w:lsdException w:name="Placeholder Text" w:semiHidden="1" w:uiPriority="99"/>
     <w:lsdException w:name="No Spacing" w:uiPriority="1" w:qFormat="1"/>
     <w:lsdException w:name="Light Shading" w:uiPriority="60"/>
@@ -2789,11 +2862,15 @@
   </w:style>
   <w:style w:type="character" w:default="1" w:styleId="DefaultParagraphFont">
     <w:name w:val="Default Paragraph Font"/>
+    <w:uiPriority w:val="1"/>
     <w:semiHidden/>
+    <w:unhideWhenUsed/>
   </w:style>
   <w:style w:type="table" w:default="1" w:styleId="TableNormal">
     <w:name w:val="Normal Table"/>
+    <w:uiPriority w:val="99"/>
     <w:semiHidden/>
+    <w:unhideWhenUsed/>
     <w:tblPr>
       <w:tblInd w:w="0" w:type="dxa"/>
       <w:tblCellMar>
@@ -2806,7 +2883,9 @@
   </w:style>
   <w:style w:type="numbering" w:default="1" w:styleId="NoList">
     <w:name w:val="No List"/>
+    <w:uiPriority w:val="99"/>
     <w:semiHidden/>
+    <w:unhideWhenUsed/>
   </w:style>
   <w:style w:type="table" w:styleId="TableGrid">
     <w:name w:val="Table Grid"/>

</xml_diff>